<commit_message>
Ajout des exercices HTML
</commit_message>
<xml_diff>
--- a/3_Mon_Projet_Fil_Rouge/CDC.docx
+++ b/3_Mon_Projet_Fil_Rouge/CDC.docx
@@ -44,13 +44,7 @@
         <w:jc w:val="both"/>
       </w:pPr>
       <w:r>
-        <w:t>L’</w:t>
-      </w:r>
-      <w:r>
-        <w:t>association</w:t>
-      </w:r>
-      <w:r>
-        <w:t xml:space="preserve"> « Change ton Climat » est une association</w:t>
+        <w:t>L’association « Change ton Climat » est une association</w:t>
       </w:r>
       <w:r>
         <w:t xml:space="preserve"> en création</w:t>
@@ -601,10 +595,7 @@
         <w:t xml:space="preserve">Comme mentionné plus haut, le client souhaite mettre en place internet </w:t>
       </w:r>
       <w:r>
-        <w:t xml:space="preserve">où l’utilisateur pourra s’informer sur les </w:t>
-      </w:r>
-      <w:r>
-        <w:t xml:space="preserve">effets des émissions de carbone sur la planète </w:t>
+        <w:t xml:space="preserve">où l’utilisateur pourra s’informer sur les effets des émissions de carbone sur la planète </w:t>
       </w:r>
       <w:r>
         <w:t xml:space="preserve">mais </w:t>
@@ -1000,11 +991,9 @@
       <w:r>
         <w:t xml:space="preserve">Contrainte </w:t>
       </w:r>
-      <w:proofErr w:type="spellStart"/>
-      <w:r>
-        <w:t>tecnhique</w:t>
-      </w:r>
-      <w:proofErr w:type="spellEnd"/>
+      <w:r>
+        <w:t>technique</w:t>
+      </w:r>
       <w:r>
         <w:t> :</w:t>
       </w:r>

</xml_diff>

<commit_message>
ajout de document : exercice uml, fil rouge
</commit_message>
<xml_diff>
--- a/3_Mon_Projet_Fil_Rouge/CDC.docx
+++ b/3_Mon_Projet_Fil_Rouge/CDC.docx
@@ -996,6 +996,14 @@
       </w:r>
       <w:r>
         <w:t> :</w:t>
+      </w:r>
+    </w:p>
+    <w:p>
+      <w:pPr>
+        <w:jc w:val="both"/>
+      </w:pPr>
+      <w:r>
+        <w:t>-Site responsive</w:t>
       </w:r>
     </w:p>
     <w:p>

</xml_diff>

<commit_message>
ajout de fichier lier au fil rouge
</commit_message>
<xml_diff>
--- a/3_Mon_Projet_Fil_Rouge/CDC.docx
+++ b/3_Mon_Projet_Fil_Rouge/CDC.docx
@@ -502,9 +502,9 @@
           <w:noProof/>
         </w:rPr>
         <w:drawing>
-          <wp:inline distT="0" distB="0" distL="0" distR="0" wp14:anchorId="61111BF3" wp14:editId="754EDB6C">
-            <wp:extent cx="8892540" cy="1581150"/>
-            <wp:effectExtent l="0" t="0" r="0" b="6350"/>
+          <wp:inline distT="0" distB="0" distL="0" distR="0" wp14:anchorId="61111BF3" wp14:editId="46DA11E5">
+            <wp:extent cx="8892540" cy="1656784"/>
+            <wp:effectExtent l="0" t="0" r="0" b="0"/>
             <wp:docPr id="701042170" name="Image 1" descr="Une image contenant capture d’écran, ligne, Rectangle, diagramme&#10;&#10;Description générée automatiquement"/>
             <wp:cNvGraphicFramePr>
               <a:graphicFrameLocks xmlns:a="http://schemas.openxmlformats.org/drawingml/2006/main" noChangeAspect="1"/>
@@ -531,7 +531,7 @@
                   <pic:spPr>
                     <a:xfrm>
                       <a:off x="0" y="0"/>
-                      <a:ext cx="8892540" cy="1581150"/>
+                      <a:ext cx="8990396" cy="1675016"/>
                     </a:xfrm>
                     <a:prstGeom prst="rect">
                       <a:avLst/>
@@ -592,7 +592,13 @@
         <w:jc w:val="both"/>
       </w:pPr>
       <w:r>
-        <w:t xml:space="preserve">Comme mentionné plus haut, le client souhaite mettre en place internet </w:t>
+        <w:t xml:space="preserve">Comme mentionné plus haut, le client souhaite mettre en place </w:t>
+      </w:r>
+      <w:r>
+        <w:t xml:space="preserve">un site </w:t>
+      </w:r>
+      <w:r>
+        <w:t xml:space="preserve">internet </w:t>
       </w:r>
       <w:r>
         <w:t xml:space="preserve">où l’utilisateur pourra s’informer sur les effets des émissions de carbone sur la planète </w:t>

</xml_diff>